<commit_message>
Se agrega código fuente
</commit_message>
<xml_diff>
--- a/ParcialParte1.docx
+++ b/ParcialParte1.docx
@@ -47,15 +47,7 @@
         <w:jc w:val="center"/>
       </w:pPr>
       <w:r>
-        <w:t xml:space="preserve">Ariel </w:t>
-      </w:r>
-      <w:proofErr w:type="spellStart"/>
-      <w:r>
-        <w:t>Chitay</w:t>
-      </w:r>
-      <w:proofErr w:type="spellEnd"/>
-      <w:r>
-        <w:t xml:space="preserve"> </w:t>
+        <w:t xml:space="preserve">Ariel Chitay </w:t>
       </w:r>
       <w:r>
         <w:tab/>
@@ -80,6 +72,38 @@
         <w:tab/>
         <w:t>17012140</w:t>
       </w:r>
+    </w:p>
+    <w:p>
+      <w:pPr>
+        <w:jc w:val="center"/>
+        <w:rPr>
+          <w:u w:val="single"/>
+        </w:rPr>
+      </w:pPr>
+    </w:p>
+    <w:p>
+      <w:pPr>
+        <w:jc w:val="center"/>
+        <w:rPr>
+          <w:u w:val="single"/>
+        </w:rPr>
+      </w:pPr>
+      <w:r>
+        <w:rPr>
+          <w:u w:val="single"/>
+        </w:rPr>
+        <w:t>Acceder al siguiente link:</w:t>
+      </w:r>
+    </w:p>
+    <w:p>
+      <w:hyperlink r:id="rId4" w:history="1">
+        <w:r>
+          <w:rPr>
+            <w:rStyle w:val="Hipervnculo"/>
+          </w:rPr>
+          <w:t>http://ec2-54-234-91-151.compute-1.amazonaws.com/shiny/rstudio/Dashboard_Parcial1/</w:t>
+        </w:r>
+      </w:hyperlink>
     </w:p>
     <w:p>
       <w:pPr>
@@ -123,54 +147,6 @@
             <wp:extent cx="5612130" cy="3383280"/>
             <wp:effectExtent l="0" t="0" r="7620" b="7620"/>
             <wp:docPr id="1" name="Imagen 1"/>
-            <wp:cNvGraphicFramePr>
-              <a:graphicFrameLocks xmlns:a="http://schemas.openxmlformats.org/drawingml/2006/main" noChangeAspect="1"/>
-            </wp:cNvGraphicFramePr>
-            <a:graphic xmlns:a="http://schemas.openxmlformats.org/drawingml/2006/main">
-              <a:graphicData uri="http://schemas.openxmlformats.org/drawingml/2006/picture">
-                <pic:pic xmlns:pic="http://schemas.openxmlformats.org/drawingml/2006/picture">
-                  <pic:nvPicPr>
-                    <pic:cNvPr id="1" name=""/>
-                    <pic:cNvPicPr/>
-                  </pic:nvPicPr>
-                  <pic:blipFill>
-                    <a:blip r:embed="rId4"/>
-                    <a:stretch>
-                      <a:fillRect/>
-                    </a:stretch>
-                  </pic:blipFill>
-                  <pic:spPr>
-                    <a:xfrm>
-                      <a:off x="0" y="0"/>
-                      <a:ext cx="5612130" cy="3383280"/>
-                    </a:xfrm>
-                    <a:prstGeom prst="rect">
-                      <a:avLst/>
-                    </a:prstGeom>
-                  </pic:spPr>
-                </pic:pic>
-              </a:graphicData>
-            </a:graphic>
-          </wp:inline>
-        </w:drawing>
-      </w:r>
-    </w:p>
-    <w:p/>
-    <w:p>
-      <w:r>
-        <w:t>Algunos errores encontrados</w:t>
-      </w:r>
-    </w:p>
-    <w:p>
-      <w:r>
-        <w:rPr>
-          <w:noProof/>
-        </w:rPr>
-        <w:drawing>
-          <wp:inline distT="0" distB="0" distL="0" distR="0" wp14:anchorId="3F7B03EA" wp14:editId="13B779C8">
-            <wp:extent cx="5612130" cy="2377440"/>
-            <wp:effectExtent l="0" t="0" r="7620" b="3810"/>
-            <wp:docPr id="2" name="Imagen 2"/>
             <wp:cNvGraphicFramePr>
               <a:graphicFrameLocks xmlns:a="http://schemas.openxmlformats.org/drawingml/2006/main" noChangeAspect="1"/>
             </wp:cNvGraphicFramePr>
@@ -190,7 +166,7 @@
                   <pic:spPr>
                     <a:xfrm>
                       <a:off x="0" y="0"/>
-                      <a:ext cx="5612130" cy="2377440"/>
+                      <a:ext cx="5612130" cy="3383280"/>
                     </a:xfrm>
                     <a:prstGeom prst="rect">
                       <a:avLst/>
@@ -205,22 +181,26 @@
     </w:p>
     <w:p/>
     <w:p>
-      <w:pPr>
-        <w:rPr>
-          <w:u w:val="single"/>
-        </w:rPr>
-      </w:pPr>
+      <w:r>
+        <w:br w:type="page"/>
+      </w:r>
+    </w:p>
+    <w:p>
+      <w:r>
+        <w:lastRenderedPageBreak/>
+        <w:t>Algunos errores encontrados</w:t>
+      </w:r>
+    </w:p>
+    <w:p>
       <w:r>
         <w:rPr>
           <w:noProof/>
-          <w:u w:val="single"/>
-        </w:rPr>
-        <w:lastRenderedPageBreak/>
-        <w:drawing>
-          <wp:inline distT="0" distB="0" distL="0" distR="0" wp14:anchorId="5F16C6AA" wp14:editId="7D7664B1">
-            <wp:extent cx="5612130" cy="1475740"/>
-            <wp:effectExtent l="0" t="0" r="7620" b="0"/>
-            <wp:docPr id="3" name="Imagen 3"/>
+        </w:rPr>
+        <w:drawing>
+          <wp:inline distT="0" distB="0" distL="0" distR="0" wp14:anchorId="3F7B03EA" wp14:editId="13B779C8">
+            <wp:extent cx="5612130" cy="2377440"/>
+            <wp:effectExtent l="0" t="0" r="7620" b="3810"/>
+            <wp:docPr id="2" name="Imagen 2"/>
             <wp:cNvGraphicFramePr>
               <a:graphicFrameLocks xmlns:a="http://schemas.openxmlformats.org/drawingml/2006/main" noChangeAspect="1"/>
             </wp:cNvGraphicFramePr>
@@ -240,41 +220,36 @@
                   <pic:spPr>
                     <a:xfrm>
                       <a:off x="0" y="0"/>
-                      <a:ext cx="5612130" cy="1475740"/>
-                    </a:xfrm>
-                    <a:prstGeom prst="rect">
-                      <a:avLst/>
-                    </a:prstGeom>
-                  </pic:spPr>
-                </pic:pic>
-              </a:graphicData>
-            </a:graphic>
-          </wp:inline>
-        </w:drawing>
-      </w:r>
-    </w:p>
-    <w:p>
-      <w:pPr>
-        <w:rPr>
-          <w:u w:val="single"/>
-        </w:rPr>
-      </w:pPr>
-    </w:p>
-    <w:p>
-      <w:r>
-        <w:t>Comprobación que está corriendo Docker</w:t>
-      </w:r>
-    </w:p>
-    <w:p>
+                      <a:ext cx="5612130" cy="2377440"/>
+                    </a:xfrm>
+                    <a:prstGeom prst="rect">
+                      <a:avLst/>
+                    </a:prstGeom>
+                  </pic:spPr>
+                </pic:pic>
+              </a:graphicData>
+            </a:graphic>
+          </wp:inline>
+        </w:drawing>
+      </w:r>
+    </w:p>
+    <w:p/>
+    <w:p>
+      <w:pPr>
+        <w:rPr>
+          <w:u w:val="single"/>
+        </w:rPr>
+      </w:pPr>
       <w:r>
         <w:rPr>
           <w:noProof/>
-        </w:rPr>
-        <w:drawing>
-          <wp:inline distT="0" distB="0" distL="0" distR="0" wp14:anchorId="3DDDEDF4" wp14:editId="0108C639">
-            <wp:extent cx="5612130" cy="2818765"/>
-            <wp:effectExtent l="0" t="0" r="7620" b="635"/>
-            <wp:docPr id="4" name="Imagen 4"/>
+          <w:u w:val="single"/>
+        </w:rPr>
+        <w:drawing>
+          <wp:inline distT="0" distB="0" distL="0" distR="0" wp14:anchorId="5F16C6AA" wp14:editId="7D7664B1">
+            <wp:extent cx="5612130" cy="1475740"/>
+            <wp:effectExtent l="0" t="0" r="7620" b="0"/>
+            <wp:docPr id="3" name="Imagen 3"/>
             <wp:cNvGraphicFramePr>
               <a:graphicFrameLocks xmlns:a="http://schemas.openxmlformats.org/drawingml/2006/main" noChangeAspect="1"/>
             </wp:cNvGraphicFramePr>
@@ -294,6 +269,60 @@
                   <pic:spPr>
                     <a:xfrm>
                       <a:off x="0" y="0"/>
+                      <a:ext cx="5612130" cy="1475740"/>
+                    </a:xfrm>
+                    <a:prstGeom prst="rect">
+                      <a:avLst/>
+                    </a:prstGeom>
+                  </pic:spPr>
+                </pic:pic>
+              </a:graphicData>
+            </a:graphic>
+          </wp:inline>
+        </w:drawing>
+      </w:r>
+    </w:p>
+    <w:p>
+      <w:pPr>
+        <w:rPr>
+          <w:u w:val="single"/>
+        </w:rPr>
+      </w:pPr>
+    </w:p>
+    <w:p>
+      <w:r>
+        <w:t>Comprobación que está corriendo Docker</w:t>
+      </w:r>
+    </w:p>
+    <w:p>
+      <w:r>
+        <w:rPr>
+          <w:noProof/>
+        </w:rPr>
+        <w:drawing>
+          <wp:inline distT="0" distB="0" distL="0" distR="0" wp14:anchorId="3DDDEDF4" wp14:editId="0108C639">
+            <wp:extent cx="5612130" cy="2818765"/>
+            <wp:effectExtent l="0" t="0" r="7620" b="635"/>
+            <wp:docPr id="4" name="Imagen 4"/>
+            <wp:cNvGraphicFramePr>
+              <a:graphicFrameLocks xmlns:a="http://schemas.openxmlformats.org/drawingml/2006/main" noChangeAspect="1"/>
+            </wp:cNvGraphicFramePr>
+            <a:graphic xmlns:a="http://schemas.openxmlformats.org/drawingml/2006/main">
+              <a:graphicData uri="http://schemas.openxmlformats.org/drawingml/2006/picture">
+                <pic:pic xmlns:pic="http://schemas.openxmlformats.org/drawingml/2006/picture">
+                  <pic:nvPicPr>
+                    <pic:cNvPr id="1" name=""/>
+                    <pic:cNvPicPr/>
+                  </pic:nvPicPr>
+                  <pic:blipFill>
+                    <a:blip r:embed="rId8"/>
+                    <a:stretch>
+                      <a:fillRect/>
+                    </a:stretch>
+                  </pic:blipFill>
+                  <pic:spPr>
+                    <a:xfrm>
+                      <a:off x="0" y="0"/>
                       <a:ext cx="5612130" cy="2818765"/>
                     </a:xfrm>
                     <a:prstGeom prst="rect">
@@ -311,19 +340,11 @@
       <w:r>
         <w:br w:type="page"/>
       </w:r>
-    </w:p>
-    <w:p>
-      <w:pPr>
+      <w:r>
         <w:rPr>
           <w:noProof/>
         </w:rPr>
-      </w:pPr>
-    </w:p>
-    <w:p>
-      <w:r>
-        <w:rPr>
-          <w:noProof/>
-        </w:rPr>
+        <w:lastRenderedPageBreak/>
         <w:drawing>
           <wp:inline distT="0" distB="0" distL="0" distR="0" wp14:anchorId="5ED996F7" wp14:editId="65DB85D0">
             <wp:extent cx="5702300" cy="381000"/>
@@ -340,7 +361,7 @@
                     <pic:cNvPicPr/>
                   </pic:nvPicPr>
                   <pic:blipFill rotWithShape="1">
-                    <a:blip r:embed="rId8"/>
+                    <a:blip r:embed="rId9"/>
                     <a:srcRect l="13578" t="36049" r="10217" b="3871"/>
                     <a:stretch/>
                   </pic:blipFill>
@@ -370,21 +391,8 @@
     </w:p>
     <w:p/>
     <w:p>
-      <w:proofErr w:type="spellStart"/>
-      <w:r>
-        <w:t>Intalando</w:t>
-      </w:r>
-      <w:proofErr w:type="spellEnd"/>
-      <w:r>
-        <w:t xml:space="preserve"> </w:t>
-      </w:r>
-      <w:proofErr w:type="spellStart"/>
-      <w:r>
-        <w:t>Mysql</w:t>
-      </w:r>
-      <w:proofErr w:type="spellEnd"/>
-      <w:r>
-        <w:t xml:space="preserve"> en Docker</w:t>
+      <w:r>
+        <w:t>Intalando Mysql en Docker</w:t>
       </w:r>
     </w:p>
     <w:p/>
@@ -392,45 +400,8 @@
       <w:r>
         <w:t xml:space="preserve">$ </w:t>
       </w:r>
-      <w:proofErr w:type="spellStart"/>
-      <w:r>
-        <w:t>docker</w:t>
-      </w:r>
-      <w:proofErr w:type="spellEnd"/>
-      <w:r>
-        <w:t xml:space="preserve"> run -d -p 33061:3306 --</w:t>
-      </w:r>
-      <w:proofErr w:type="spellStart"/>
-      <w:r>
-        <w:t>name</w:t>
-      </w:r>
-      <w:proofErr w:type="spellEnd"/>
-      <w:r>
-        <w:t xml:space="preserve"> mysql57 -e MYSQL_ROOT_PASSWORD=</w:t>
-      </w:r>
-      <w:proofErr w:type="spellStart"/>
-      <w:r>
-        <w:t>secret</w:t>
-      </w:r>
-      <w:proofErr w:type="spellEnd"/>
-      <w:r>
-        <w:t xml:space="preserve"> mysql:5.7 --</w:t>
-      </w:r>
-      <w:proofErr w:type="spellStart"/>
-      <w:r>
-        <w:t>character</w:t>
-      </w:r>
-      <w:proofErr w:type="spellEnd"/>
-      <w:r>
-        <w:t>-set-server=utf8mb4 --</w:t>
-      </w:r>
-      <w:proofErr w:type="spellStart"/>
-      <w:r>
-        <w:t>collation</w:t>
-      </w:r>
-      <w:proofErr w:type="spellEnd"/>
-      <w:r>
-        <w:t>-server=utf8mb4_unicode_ci</w:t>
+      <w:r>
+        <w:t>docker run -d -p 33061:3306 --name mysql57 -e MYSQL_ROOT_PASSWORD=secret mysql:5.7 --character-set-server=utf8mb4 --collation-server=utf8mb4_unicode_ci</w:t>
       </w:r>
     </w:p>
     <w:p>
@@ -443,48 +414,6 @@
             <wp:extent cx="5612130" cy="1788795"/>
             <wp:effectExtent l="0" t="0" r="7620" b="1905"/>
             <wp:docPr id="5" name="Imagen 5"/>
-            <wp:cNvGraphicFramePr>
-              <a:graphicFrameLocks xmlns:a="http://schemas.openxmlformats.org/drawingml/2006/main" noChangeAspect="1"/>
-            </wp:cNvGraphicFramePr>
-            <a:graphic xmlns:a="http://schemas.openxmlformats.org/drawingml/2006/main">
-              <a:graphicData uri="http://schemas.openxmlformats.org/drawingml/2006/picture">
-                <pic:pic xmlns:pic="http://schemas.openxmlformats.org/drawingml/2006/picture">
-                  <pic:nvPicPr>
-                    <pic:cNvPr id="1" name=""/>
-                    <pic:cNvPicPr/>
-                  </pic:nvPicPr>
-                  <pic:blipFill>
-                    <a:blip r:embed="rId9"/>
-                    <a:stretch>
-                      <a:fillRect/>
-                    </a:stretch>
-                  </pic:blipFill>
-                  <pic:spPr>
-                    <a:xfrm>
-                      <a:off x="0" y="0"/>
-                      <a:ext cx="5612130" cy="1788795"/>
-                    </a:xfrm>
-                    <a:prstGeom prst="rect">
-                      <a:avLst/>
-                    </a:prstGeom>
-                  </pic:spPr>
-                </pic:pic>
-              </a:graphicData>
-            </a:graphic>
-          </wp:inline>
-        </w:drawing>
-      </w:r>
-    </w:p>
-    <w:p>
-      <w:r>
-        <w:rPr>
-          <w:noProof/>
-        </w:rPr>
-        <w:drawing>
-          <wp:inline distT="0" distB="0" distL="0" distR="0" wp14:anchorId="39502056" wp14:editId="545F3D1A">
-            <wp:extent cx="5612130" cy="2895600"/>
-            <wp:effectExtent l="0" t="0" r="7620" b="0"/>
-            <wp:docPr id="6" name="Imagen 6"/>
             <wp:cNvGraphicFramePr>
               <a:graphicFrameLocks xmlns:a="http://schemas.openxmlformats.org/drawingml/2006/main" noChangeAspect="1"/>
             </wp:cNvGraphicFramePr>
@@ -504,37 +433,17 @@
                   <pic:spPr>
                     <a:xfrm>
                       <a:off x="0" y="0"/>
-                      <a:ext cx="5612130" cy="2895600"/>
-                    </a:xfrm>
-                    <a:prstGeom prst="rect">
-                      <a:avLst/>
-                    </a:prstGeom>
-                  </pic:spPr>
-                </pic:pic>
-              </a:graphicData>
-            </a:graphic>
-          </wp:inline>
-        </w:drawing>
-      </w:r>
-    </w:p>
-    <w:p/>
-    <w:p>
-      <w:r>
-        <w:br w:type="page"/>
-      </w:r>
-    </w:p>
-    <w:p>
-      <w:r>
-        <w:lastRenderedPageBreak/>
-        <w:t xml:space="preserve">Acceso a la consola de </w:t>
-      </w:r>
-      <w:proofErr w:type="spellStart"/>
-      <w:r>
-        <w:t>Mysql</w:t>
-      </w:r>
-      <w:proofErr w:type="spellEnd"/>
-      <w:r>
-        <w:t xml:space="preserve"> desde Docker</w:t>
+                      <a:ext cx="5612130" cy="1788795"/>
+                    </a:xfrm>
+                    <a:prstGeom prst="rect">
+                      <a:avLst/>
+                    </a:prstGeom>
+                  </pic:spPr>
+                </pic:pic>
+              </a:graphicData>
+            </a:graphic>
+          </wp:inline>
+        </w:drawing>
       </w:r>
     </w:p>
     <w:p>
@@ -543,10 +452,10 @@
           <w:noProof/>
         </w:rPr>
         <w:drawing>
-          <wp:inline distT="0" distB="0" distL="0" distR="0" wp14:anchorId="2EE2684D" wp14:editId="2E1BE5F7">
-            <wp:extent cx="5612130" cy="3137535"/>
-            <wp:effectExtent l="0" t="0" r="7620" b="5715"/>
-            <wp:docPr id="7" name="Imagen 7"/>
+          <wp:inline distT="0" distB="0" distL="0" distR="0" wp14:anchorId="39502056" wp14:editId="545F3D1A">
+            <wp:extent cx="5612130" cy="2895600"/>
+            <wp:effectExtent l="0" t="0" r="7620" b="0"/>
+            <wp:docPr id="6" name="Imagen 6"/>
             <wp:cNvGraphicFramePr>
               <a:graphicFrameLocks xmlns:a="http://schemas.openxmlformats.org/drawingml/2006/main" noChangeAspect="1"/>
             </wp:cNvGraphicFramePr>
@@ -566,7 +475,7 @@
                   <pic:spPr>
                     <a:xfrm>
                       <a:off x="0" y="0"/>
-                      <a:ext cx="5612130" cy="3137535"/>
+                      <a:ext cx="5612130" cy="2895600"/>
                     </a:xfrm>
                     <a:prstGeom prst="rect">
                       <a:avLst/>
@@ -582,7 +491,13 @@
     <w:p/>
     <w:p>
       <w:r>
-        <w:t xml:space="preserve">Procesos Docker </w:t>
+        <w:br w:type="page"/>
+      </w:r>
+    </w:p>
+    <w:p>
+      <w:r>
+        <w:lastRenderedPageBreak/>
+        <w:t>Acceso a la consola de Mysql desde Docker</w:t>
       </w:r>
     </w:p>
     <w:p>
@@ -591,10 +506,10 @@
           <w:noProof/>
         </w:rPr>
         <w:drawing>
-          <wp:inline distT="0" distB="0" distL="0" distR="0" wp14:anchorId="16CECFBA" wp14:editId="49084D52">
-            <wp:extent cx="5612130" cy="610870"/>
-            <wp:effectExtent l="0" t="0" r="7620" b="0"/>
-            <wp:docPr id="8" name="Imagen 8"/>
+          <wp:inline distT="0" distB="0" distL="0" distR="0" wp14:anchorId="2EE2684D" wp14:editId="2E1BE5F7">
+            <wp:extent cx="5612130" cy="3137535"/>
+            <wp:effectExtent l="0" t="0" r="7620" b="5715"/>
+            <wp:docPr id="7" name="Imagen 7"/>
             <wp:cNvGraphicFramePr>
               <a:graphicFrameLocks xmlns:a="http://schemas.openxmlformats.org/drawingml/2006/main" noChangeAspect="1"/>
             </wp:cNvGraphicFramePr>
@@ -614,74 +529,35 @@
                   <pic:spPr>
                     <a:xfrm>
                       <a:off x="0" y="0"/>
-                      <a:ext cx="5612130" cy="610870"/>
-                    </a:xfrm>
-                    <a:prstGeom prst="rect">
-                      <a:avLst/>
-                    </a:prstGeom>
-                  </pic:spPr>
-                </pic:pic>
-              </a:graphicData>
-            </a:graphic>
-          </wp:inline>
-        </w:drawing>
-      </w:r>
-    </w:p>
-    <w:p>
-      <w:pPr>
-        <w:rPr>
-          <w:u w:val="single"/>
-        </w:rPr>
-      </w:pPr>
-    </w:p>
-    <w:p>
-      <w:pPr>
-        <w:rPr>
-          <w:u w:val="single"/>
-        </w:rPr>
-      </w:pPr>
-    </w:p>
-    <w:p>
-      <w:pPr>
-        <w:rPr>
-          <w:u w:val="single"/>
-        </w:rPr>
-      </w:pPr>
-      <w:r>
-        <w:rPr>
-          <w:u w:val="single"/>
-        </w:rPr>
-        <w:t>Imágenes actuales de</w:t>
-      </w:r>
-      <w:r>
-        <w:rPr>
-          <w:u w:val="single"/>
-        </w:rPr>
-        <w:t xml:space="preserve"> Docker:</w:t>
-      </w:r>
-    </w:p>
-    <w:p>
-      <w:pPr>
-        <w:rPr>
-          <w:u w:val="single"/>
-        </w:rPr>
-      </w:pPr>
-    </w:p>
-    <w:p>
-      <w:pPr>
-        <w:rPr>
-          <w:u w:val="single"/>
-        </w:rPr>
-      </w:pPr>
+                      <a:ext cx="5612130" cy="3137535"/>
+                    </a:xfrm>
+                    <a:prstGeom prst="rect">
+                      <a:avLst/>
+                    </a:prstGeom>
+                  </pic:spPr>
+                </pic:pic>
+              </a:graphicData>
+            </a:graphic>
+          </wp:inline>
+        </w:drawing>
+      </w:r>
+    </w:p>
+    <w:p/>
+    <w:p>
+      <w:r>
+        <w:t xml:space="preserve">Procesos Docker </w:t>
+      </w:r>
+    </w:p>
+    <w:p>
       <w:r>
         <w:rPr>
           <w:noProof/>
         </w:rPr>
         <w:drawing>
-          <wp:inline distT="0" distB="0" distL="0" distR="0" wp14:anchorId="48F1C380" wp14:editId="491084FB">
-            <wp:extent cx="5612130" cy="1692275"/>
-            <wp:effectExtent l="0" t="0" r="7620" b="3175"/>
-            <wp:docPr id="9" name="Imagen 9"/>
+          <wp:inline distT="0" distB="0" distL="0" distR="0" wp14:anchorId="16CECFBA" wp14:editId="49084D52">
+            <wp:extent cx="5612130" cy="610870"/>
+            <wp:effectExtent l="0" t="0" r="7620" b="0"/>
+            <wp:docPr id="8" name="Imagen 8"/>
             <wp:cNvGraphicFramePr>
               <a:graphicFrameLocks xmlns:a="http://schemas.openxmlformats.org/drawingml/2006/main" noChangeAspect="1"/>
             </wp:cNvGraphicFramePr>
@@ -701,38 +577,58 @@
                   <pic:spPr>
                     <a:xfrm>
                       <a:off x="0" y="0"/>
-                      <a:ext cx="5612130" cy="1692275"/>
-                    </a:xfrm>
-                    <a:prstGeom prst="rect">
-                      <a:avLst/>
-                    </a:prstGeom>
-                  </pic:spPr>
-                </pic:pic>
-              </a:graphicData>
-            </a:graphic>
-          </wp:inline>
-        </w:drawing>
-      </w:r>
-    </w:p>
-    <w:p>
-      <w:pPr>
-        <w:rPr>
-          <w:u w:val="single"/>
-        </w:rPr>
-      </w:pPr>
-    </w:p>
-    <w:p>
-      <w:pPr>
-        <w:rPr>
-          <w:u w:val="single"/>
-        </w:rPr>
-      </w:pPr>
-      <w:r>
-        <w:rPr>
-          <w:u w:val="single"/>
-        </w:rPr>
-        <w:br w:type="page"/>
-      </w:r>
+                      <a:ext cx="5612130" cy="610870"/>
+                    </a:xfrm>
+                    <a:prstGeom prst="rect">
+                      <a:avLst/>
+                    </a:prstGeom>
+                  </pic:spPr>
+                </pic:pic>
+              </a:graphicData>
+            </a:graphic>
+          </wp:inline>
+        </w:drawing>
+      </w:r>
+    </w:p>
+    <w:p>
+      <w:pPr>
+        <w:rPr>
+          <w:u w:val="single"/>
+        </w:rPr>
+      </w:pPr>
+    </w:p>
+    <w:p>
+      <w:pPr>
+        <w:rPr>
+          <w:u w:val="single"/>
+        </w:rPr>
+      </w:pPr>
+    </w:p>
+    <w:p>
+      <w:pPr>
+        <w:rPr>
+          <w:u w:val="single"/>
+        </w:rPr>
+      </w:pPr>
+      <w:r>
+        <w:rPr>
+          <w:u w:val="single"/>
+        </w:rPr>
+        <w:t>Imágenes actuales de</w:t>
+      </w:r>
+      <w:r>
+        <w:rPr>
+          <w:u w:val="single"/>
+        </w:rPr>
+        <w:t xml:space="preserve"> Docker:</w:t>
+      </w:r>
+    </w:p>
+    <w:p>
+      <w:pPr>
+        <w:rPr>
+          <w:u w:val="single"/>
+        </w:rPr>
+      </w:pPr>
     </w:p>
     <w:p>
       <w:pPr>
@@ -743,14 +639,12 @@
       <w:r>
         <w:rPr>
           <w:noProof/>
-          <w:u w:val="single"/>
-        </w:rPr>
-        <w:lastRenderedPageBreak/>
-        <w:drawing>
-          <wp:inline distT="0" distB="0" distL="0" distR="0" wp14:anchorId="7BB02E36" wp14:editId="6D2A751E">
-            <wp:extent cx="6275382" cy="390525"/>
-            <wp:effectExtent l="0" t="0" r="0" b="0"/>
-            <wp:docPr id="11" name="Imagen 11"/>
+        </w:rPr>
+        <w:drawing>
+          <wp:inline distT="0" distB="0" distL="0" distR="0" wp14:anchorId="48F1C380" wp14:editId="491084FB">
+            <wp:extent cx="5612130" cy="1692275"/>
+            <wp:effectExtent l="0" t="0" r="7620" b="3175"/>
+            <wp:docPr id="9" name="Imagen 9"/>
             <wp:cNvGraphicFramePr>
               <a:graphicFrameLocks xmlns:a="http://schemas.openxmlformats.org/drawingml/2006/main" noChangeAspect="1"/>
             </wp:cNvGraphicFramePr>
@@ -770,83 +664,56 @@
                   <pic:spPr>
                     <a:xfrm>
                       <a:off x="0" y="0"/>
-                      <a:ext cx="6283481" cy="391029"/>
-                    </a:xfrm>
-                    <a:prstGeom prst="rect">
-                      <a:avLst/>
-                    </a:prstGeom>
-                  </pic:spPr>
-                </pic:pic>
-              </a:graphicData>
-            </a:graphic>
-          </wp:inline>
-        </w:drawing>
-      </w:r>
-    </w:p>
-    <w:p>
-      <w:r>
-        <w:t>Instalando</w:t>
-      </w:r>
-      <w:r>
-        <w:t xml:space="preserve"> R </w:t>
-      </w:r>
-      <w:proofErr w:type="spellStart"/>
-      <w:r>
-        <w:t>studio</w:t>
-      </w:r>
-      <w:proofErr w:type="spellEnd"/>
-      <w:r>
-        <w:t>:</w:t>
-      </w:r>
-    </w:p>
-    <w:p>
-      <w:r>
-        <w:t xml:space="preserve">$ </w:t>
-      </w:r>
-      <w:proofErr w:type="spellStart"/>
-      <w:r>
-        <w:t>docker</w:t>
-      </w:r>
-      <w:proofErr w:type="spellEnd"/>
-      <w:r>
-        <w:t xml:space="preserve"> </w:t>
-      </w:r>
-      <w:proofErr w:type="spellStart"/>
-      <w:r>
-        <w:t>pull</w:t>
-      </w:r>
-      <w:proofErr w:type="spellEnd"/>
-      <w:r>
-        <w:t xml:space="preserve"> </w:t>
-      </w:r>
-      <w:proofErr w:type="spellStart"/>
-      <w:r>
-        <w:t>rocker</w:t>
-      </w:r>
-      <w:proofErr w:type="spellEnd"/>
-      <w:r>
-        <w:t>/</w:t>
-      </w:r>
-      <w:proofErr w:type="spellStart"/>
-      <w:r>
-        <w:t>tidyverse</w:t>
-      </w:r>
-      <w:proofErr w:type="spellEnd"/>
-    </w:p>
-    <w:p>
-      <w:pPr>
-        <w:rPr>
-          <w:u w:val="single"/>
-        </w:rPr>
-      </w:pPr>
-    </w:p>
-    <w:p>
-      <w:r>
-        <w:drawing>
-          <wp:inline distT="0" distB="0" distL="0" distR="0" wp14:anchorId="3B297386" wp14:editId="1677DC8C">
-            <wp:extent cx="5612130" cy="1650365"/>
-            <wp:effectExtent l="0" t="0" r="7620" b="6985"/>
-            <wp:docPr id="13" name="Imagen 13"/>
+                      <a:ext cx="5612130" cy="1692275"/>
+                    </a:xfrm>
+                    <a:prstGeom prst="rect">
+                      <a:avLst/>
+                    </a:prstGeom>
+                  </pic:spPr>
+                </pic:pic>
+              </a:graphicData>
+            </a:graphic>
+          </wp:inline>
+        </w:drawing>
+      </w:r>
+    </w:p>
+    <w:p>
+      <w:pPr>
+        <w:rPr>
+          <w:u w:val="single"/>
+        </w:rPr>
+      </w:pPr>
+    </w:p>
+    <w:p>
+      <w:pPr>
+        <w:rPr>
+          <w:u w:val="single"/>
+        </w:rPr>
+      </w:pPr>
+      <w:r>
+        <w:rPr>
+          <w:u w:val="single"/>
+        </w:rPr>
+        <w:br w:type="page"/>
+      </w:r>
+    </w:p>
+    <w:p>
+      <w:pPr>
+        <w:rPr>
+          <w:u w:val="single"/>
+        </w:rPr>
+      </w:pPr>
+      <w:r>
+        <w:rPr>
+          <w:noProof/>
+          <w:u w:val="single"/>
+        </w:rPr>
+        <w:lastRenderedPageBreak/>
+        <w:drawing>
+          <wp:inline distT="0" distB="0" distL="0" distR="0" wp14:anchorId="7BB02E36" wp14:editId="6D2A751E">
+            <wp:extent cx="6275382" cy="390525"/>
+            <wp:effectExtent l="0" t="0" r="0" b="0"/>
+            <wp:docPr id="11" name="Imagen 11"/>
             <wp:cNvGraphicFramePr>
               <a:graphicFrameLocks xmlns:a="http://schemas.openxmlformats.org/drawingml/2006/main" noChangeAspect="1"/>
             </wp:cNvGraphicFramePr>
@@ -866,6 +733,71 @@
                   <pic:spPr>
                     <a:xfrm>
                       <a:off x="0" y="0"/>
+                      <a:ext cx="6283481" cy="391029"/>
+                    </a:xfrm>
+                    <a:prstGeom prst="rect">
+                      <a:avLst/>
+                    </a:prstGeom>
+                  </pic:spPr>
+                </pic:pic>
+              </a:graphicData>
+            </a:graphic>
+          </wp:inline>
+        </w:drawing>
+      </w:r>
+    </w:p>
+    <w:p>
+      <w:r>
+        <w:t>Instalando</w:t>
+      </w:r>
+      <w:r>
+        <w:t xml:space="preserve"> R studio:</w:t>
+      </w:r>
+    </w:p>
+    <w:p>
+      <w:r>
+        <w:t xml:space="preserve">$ </w:t>
+      </w:r>
+      <w:r>
+        <w:t>docker pull rocker/tidyverse</w:t>
+      </w:r>
+    </w:p>
+    <w:p>
+      <w:pPr>
+        <w:rPr>
+          <w:u w:val="single"/>
+        </w:rPr>
+      </w:pPr>
+    </w:p>
+    <w:p>
+      <w:r>
+        <w:rPr>
+          <w:noProof/>
+        </w:rPr>
+        <w:drawing>
+          <wp:inline distT="0" distB="0" distL="0" distR="0" wp14:anchorId="3B297386" wp14:editId="1677DC8C">
+            <wp:extent cx="5612130" cy="1650365"/>
+            <wp:effectExtent l="0" t="0" r="7620" b="6985"/>
+            <wp:docPr id="13" name="Imagen 13"/>
+            <wp:cNvGraphicFramePr>
+              <a:graphicFrameLocks xmlns:a="http://schemas.openxmlformats.org/drawingml/2006/main" noChangeAspect="1"/>
+            </wp:cNvGraphicFramePr>
+            <a:graphic xmlns:a="http://schemas.openxmlformats.org/drawingml/2006/main">
+              <a:graphicData uri="http://schemas.openxmlformats.org/drawingml/2006/picture">
+                <pic:pic xmlns:pic="http://schemas.openxmlformats.org/drawingml/2006/picture">
+                  <pic:nvPicPr>
+                    <pic:cNvPr id="1" name=""/>
+                    <pic:cNvPicPr/>
+                  </pic:nvPicPr>
+                  <pic:blipFill>
+                    <a:blip r:embed="rId16"/>
+                    <a:stretch>
+                      <a:fillRect/>
+                    </a:stretch>
+                  </pic:blipFill>
+                  <pic:spPr>
+                    <a:xfrm>
+                      <a:off x="0" y="0"/>
                       <a:ext cx="5612130" cy="1650365"/>
                     </a:xfrm>
                     <a:prstGeom prst="rect">
@@ -889,6 +821,9 @@
     <w:p/>
     <w:p>
       <w:r>
+        <w:rPr>
+          <w:noProof/>
+        </w:rPr>
         <w:drawing>
           <wp:inline distT="0" distB="0" distL="0" distR="0" wp14:anchorId="1FE84928" wp14:editId="680DC596">
             <wp:extent cx="5612130" cy="518795"/>
@@ -905,7 +840,7 @@
                     <pic:cNvPicPr/>
                   </pic:nvPicPr>
                   <pic:blipFill>
-                    <a:blip r:embed="rId16"/>
+                    <a:blip r:embed="rId17"/>
                     <a:stretch>
                       <a:fillRect/>
                     </a:stretch>
@@ -988,11 +923,9 @@
               <w:jc w:val="center"/>
               <w:cnfStyle w:val="000000100000" w:firstRow="0" w:lastRow="0" w:firstColumn="0" w:lastColumn="0" w:oddVBand="0" w:evenVBand="0" w:oddHBand="1" w:evenHBand="0" w:firstRowFirstColumn="0" w:firstRowLastColumn="0" w:lastRowFirstColumn="0" w:lastRowLastColumn="0"/>
             </w:pPr>
-            <w:proofErr w:type="spellStart"/>
             <w:r>
               <w:t>rstudio</w:t>
             </w:r>
-            <w:proofErr w:type="spellEnd"/>
           </w:p>
         </w:tc>
       </w:tr>
@@ -1072,7 +1005,7 @@
                     <pic:cNvPicPr/>
                   </pic:nvPicPr>
                   <pic:blipFill>
-                    <a:blip r:embed="rId17"/>
+                    <a:blip r:embed="rId18"/>
                     <a:stretch>
                       <a:fillRect/>
                     </a:stretch>
@@ -1097,11 +1030,8 @@
     <w:p/>
     <w:p>
       <w:r>
-        <w:lastRenderedPageBreak/>
         <w:br w:type="page"/>
       </w:r>
-    </w:p>
-    <w:p>
       <w:r>
         <w:lastRenderedPageBreak/>
         <w:t>Volumen para el almacenamiento de base de datos:</w:t>
@@ -1124,55 +1054,13 @@
       <w:r>
         <w:t xml:space="preserve">$ </w:t>
       </w:r>
-      <w:proofErr w:type="spellStart"/>
       <w:r>
         <w:rPr>
           <w:i/>
           <w:iCs/>
         </w:rPr>
-        <w:t>docker</w:t>
-      </w:r>
-      <w:proofErr w:type="spellEnd"/>
-      <w:r>
-        <w:rPr>
-          <w:i/>
-          <w:iCs/>
-        </w:rPr>
-        <w:t xml:space="preserve"> </w:t>
-      </w:r>
-      <w:proofErr w:type="spellStart"/>
-      <w:r>
-        <w:rPr>
-          <w:i/>
-          <w:iCs/>
-        </w:rPr>
-        <w:t>volume</w:t>
-      </w:r>
-      <w:proofErr w:type="spellEnd"/>
-      <w:r>
-        <w:rPr>
-          <w:i/>
-          <w:iCs/>
-        </w:rPr>
-        <w:t xml:space="preserve"> </w:t>
-      </w:r>
-      <w:proofErr w:type="spellStart"/>
-      <w:r>
-        <w:rPr>
-          <w:i/>
-          <w:iCs/>
-        </w:rPr>
-        <w:t>create</w:t>
-      </w:r>
-      <w:proofErr w:type="spellEnd"/>
-      <w:r>
-        <w:rPr>
-          <w:i/>
-          <w:iCs/>
-        </w:rPr>
-        <w:t xml:space="preserve"> </w:t>
-      </w:r>
-      <w:proofErr w:type="spellStart"/>
+        <w:t xml:space="preserve">docker volume create </w:t>
+      </w:r>
       <w:r>
         <w:rPr>
           <w:b/>
@@ -1182,64 +1070,17 @@
         </w:rPr>
         <w:t>vol_bd_mysql</w:t>
       </w:r>
-      <w:proofErr w:type="spellEnd"/>
-    </w:p>
-    <w:p>
-      <w:r>
+    </w:p>
+    <w:p>
+      <w:r>
+        <w:rPr>
+          <w:noProof/>
+        </w:rPr>
         <w:drawing>
           <wp:inline distT="0" distB="0" distL="0" distR="0" wp14:anchorId="740985C3" wp14:editId="73FB442C">
             <wp:extent cx="5612130" cy="1373505"/>
             <wp:effectExtent l="0" t="0" r="7620" b="0"/>
             <wp:docPr id="15" name="Imagen 15"/>
-            <wp:cNvGraphicFramePr>
-              <a:graphicFrameLocks xmlns:a="http://schemas.openxmlformats.org/drawingml/2006/main" noChangeAspect="1"/>
-            </wp:cNvGraphicFramePr>
-            <a:graphic xmlns:a="http://schemas.openxmlformats.org/drawingml/2006/main">
-              <a:graphicData uri="http://schemas.openxmlformats.org/drawingml/2006/picture">
-                <pic:pic xmlns:pic="http://schemas.openxmlformats.org/drawingml/2006/picture">
-                  <pic:nvPicPr>
-                    <pic:cNvPr id="1" name=""/>
-                    <pic:cNvPicPr/>
-                  </pic:nvPicPr>
-                  <pic:blipFill>
-                    <a:blip r:embed="rId18"/>
-                    <a:stretch>
-                      <a:fillRect/>
-                    </a:stretch>
-                  </pic:blipFill>
-                  <pic:spPr>
-                    <a:xfrm>
-                      <a:off x="0" y="0"/>
-                      <a:ext cx="5612130" cy="1373505"/>
-                    </a:xfrm>
-                    <a:prstGeom prst="rect">
-                      <a:avLst/>
-                    </a:prstGeom>
-                  </pic:spPr>
-                </pic:pic>
-              </a:graphicData>
-            </a:graphic>
-          </wp:inline>
-        </w:drawing>
-      </w:r>
-    </w:p>
-    <w:p/>
-    <w:p>
-      <w:r>
-        <w:t>Verificando si el puerto esta disponible. Como estaba corriendo</w:t>
-      </w:r>
-      <w:r>
-        <w:t>, fue necesario detener el servicio de R local.</w:t>
-      </w:r>
-    </w:p>
-    <w:p/>
-    <w:p>
-      <w:r>
-        <w:drawing>
-          <wp:inline distT="0" distB="0" distL="0" distR="0" wp14:anchorId="4B56560E" wp14:editId="0C3A832A">
-            <wp:extent cx="5612130" cy="1490345"/>
-            <wp:effectExtent l="0" t="0" r="7620" b="0"/>
-            <wp:docPr id="16" name="Imagen 16"/>
             <wp:cNvGraphicFramePr>
               <a:graphicFrameLocks xmlns:a="http://schemas.openxmlformats.org/drawingml/2006/main" noChangeAspect="1"/>
             </wp:cNvGraphicFramePr>
@@ -1259,7 +1100,7 @@
                   <pic:spPr>
                     <a:xfrm>
                       <a:off x="0" y="0"/>
-                      <a:ext cx="5612130" cy="1490345"/>
+                      <a:ext cx="5612130" cy="1373505"/>
                     </a:xfrm>
                     <a:prstGeom prst="rect">
                       <a:avLst/>
@@ -1275,19 +1116,23 @@
     <w:p/>
     <w:p>
       <w:r>
-        <w:t xml:space="preserve">Ambos nodos </w:t>
-      </w:r>
-      <w:r>
-        <w:t>funcionando</w:t>
-      </w:r>
-    </w:p>
-    <w:p>
-      <w:r>
-        <w:drawing>
-          <wp:inline distT="0" distB="0" distL="0" distR="0" wp14:anchorId="511EC6AF" wp14:editId="107115C9">
-            <wp:extent cx="5612130" cy="579755"/>
+        <w:t>Verificando si el puerto esta disponible. Como estaba corriendo</w:t>
+      </w:r>
+      <w:r>
+        <w:t>, fue necesario detener el servicio de R local.</w:t>
+      </w:r>
+    </w:p>
+    <w:p/>
+    <w:p>
+      <w:r>
+        <w:rPr>
+          <w:noProof/>
+        </w:rPr>
+        <w:drawing>
+          <wp:inline distT="0" distB="0" distL="0" distR="0" wp14:anchorId="4B56560E" wp14:editId="0C3A832A">
+            <wp:extent cx="5612130" cy="1490345"/>
             <wp:effectExtent l="0" t="0" r="7620" b="0"/>
-            <wp:docPr id="17" name="Imagen 17"/>
+            <wp:docPr id="16" name="Imagen 16"/>
             <wp:cNvGraphicFramePr>
               <a:graphicFrameLocks xmlns:a="http://schemas.openxmlformats.org/drawingml/2006/main" noChangeAspect="1"/>
             </wp:cNvGraphicFramePr>
@@ -1307,7 +1152,7 @@
                   <pic:spPr>
                     <a:xfrm>
                       <a:off x="0" y="0"/>
-                      <a:ext cx="5612130" cy="579755"/>
+                      <a:ext cx="5612130" cy="1490345"/>
                     </a:xfrm>
                     <a:prstGeom prst="rect">
                       <a:avLst/>
@@ -1323,17 +1168,22 @@
     <w:p/>
     <w:p>
       <w:r>
-        <w:t>Conexión desde internet:</w:t>
-      </w:r>
-    </w:p>
-    <w:p>
-      <w:r>
-        <w:lastRenderedPageBreak/>
-        <w:drawing>
-          <wp:inline distT="0" distB="0" distL="0" distR="0" wp14:anchorId="6B333F4B" wp14:editId="639BA7F7">
-            <wp:extent cx="5612130" cy="4700270"/>
-            <wp:effectExtent l="0" t="0" r="7620" b="5080"/>
-            <wp:docPr id="18" name="Imagen 18"/>
+        <w:t xml:space="preserve">Ambos nodos </w:t>
+      </w:r>
+      <w:r>
+        <w:t>funcionando</w:t>
+      </w:r>
+    </w:p>
+    <w:p>
+      <w:r>
+        <w:rPr>
+          <w:noProof/>
+        </w:rPr>
+        <w:drawing>
+          <wp:inline distT="0" distB="0" distL="0" distR="0" wp14:anchorId="511EC6AF" wp14:editId="107115C9">
+            <wp:extent cx="5612130" cy="579755"/>
+            <wp:effectExtent l="0" t="0" r="7620" b="0"/>
+            <wp:docPr id="17" name="Imagen 17"/>
             <wp:cNvGraphicFramePr>
               <a:graphicFrameLocks xmlns:a="http://schemas.openxmlformats.org/drawingml/2006/main" noChangeAspect="1"/>
             </wp:cNvGraphicFramePr>
@@ -1353,7 +1203,7 @@
                   <pic:spPr>
                     <a:xfrm>
                       <a:off x="0" y="0"/>
-                      <a:ext cx="5612130" cy="4700270"/>
+                      <a:ext cx="5612130" cy="579755"/>
                     </a:xfrm>
                     <a:prstGeom prst="rect">
                       <a:avLst/>
@@ -1369,12 +1219,20 @@
     <w:p/>
     <w:p>
       <w:r>
+        <w:t>Conexión desde internet:</w:t>
+      </w:r>
+    </w:p>
+    <w:p>
+      <w:r>
+        <w:rPr>
+          <w:noProof/>
+        </w:rPr>
         <w:lastRenderedPageBreak/>
         <w:drawing>
-          <wp:inline distT="0" distB="0" distL="0" distR="0" wp14:anchorId="4736472E" wp14:editId="4F5183ED">
-            <wp:extent cx="5612130" cy="4645660"/>
-            <wp:effectExtent l="0" t="0" r="7620" b="2540"/>
-            <wp:docPr id="19" name="Imagen 19"/>
+          <wp:inline distT="0" distB="0" distL="0" distR="0" wp14:anchorId="6B333F4B" wp14:editId="639BA7F7">
+            <wp:extent cx="5612130" cy="4700270"/>
+            <wp:effectExtent l="0" t="0" r="7620" b="5080"/>
+            <wp:docPr id="18" name="Imagen 18"/>
             <wp:cNvGraphicFramePr>
               <a:graphicFrameLocks xmlns:a="http://schemas.openxmlformats.org/drawingml/2006/main" noChangeAspect="1"/>
             </wp:cNvGraphicFramePr>
@@ -1394,7 +1252,7 @@
                   <pic:spPr>
                     <a:xfrm>
                       <a:off x="0" y="0"/>
-                      <a:ext cx="5612130" cy="4645660"/>
+                      <a:ext cx="5612130" cy="4700270"/>
                     </a:xfrm>
                     <a:prstGeom prst="rect">
                       <a:avLst/>
@@ -1410,19 +1268,15 @@
     <w:p/>
     <w:p>
       <w:r>
-        <w:t>Creación de base de datos:</w:t>
-      </w:r>
-    </w:p>
-    <w:p>
-      <w:r>
         <w:rPr>
           <w:noProof/>
         </w:rPr>
-        <w:drawing>
-          <wp:inline distT="0" distB="0" distL="0" distR="0" wp14:anchorId="5470FC60" wp14:editId="2EC8171A">
-            <wp:extent cx="5612130" cy="2565400"/>
-            <wp:effectExtent l="0" t="0" r="7620" b="6350"/>
-            <wp:docPr id="20" name="Imagen 20"/>
+        <w:lastRenderedPageBreak/>
+        <w:drawing>
+          <wp:inline distT="0" distB="0" distL="0" distR="0" wp14:anchorId="4736472E" wp14:editId="4F5183ED">
+            <wp:extent cx="5612130" cy="4645660"/>
+            <wp:effectExtent l="0" t="0" r="7620" b="2540"/>
+            <wp:docPr id="19" name="Imagen 19"/>
             <wp:cNvGraphicFramePr>
               <a:graphicFrameLocks xmlns:a="http://schemas.openxmlformats.org/drawingml/2006/main" noChangeAspect="1"/>
             </wp:cNvGraphicFramePr>
@@ -1442,6 +1296,54 @@
                   <pic:spPr>
                     <a:xfrm>
                       <a:off x="0" y="0"/>
+                      <a:ext cx="5612130" cy="4645660"/>
+                    </a:xfrm>
+                    <a:prstGeom prst="rect">
+                      <a:avLst/>
+                    </a:prstGeom>
+                  </pic:spPr>
+                </pic:pic>
+              </a:graphicData>
+            </a:graphic>
+          </wp:inline>
+        </w:drawing>
+      </w:r>
+    </w:p>
+    <w:p/>
+    <w:p>
+      <w:r>
+        <w:t>Creación de base de datos:</w:t>
+      </w:r>
+    </w:p>
+    <w:p>
+      <w:r>
+        <w:rPr>
+          <w:noProof/>
+        </w:rPr>
+        <w:drawing>
+          <wp:inline distT="0" distB="0" distL="0" distR="0" wp14:anchorId="5470FC60" wp14:editId="2EC8171A">
+            <wp:extent cx="5612130" cy="2565400"/>
+            <wp:effectExtent l="0" t="0" r="7620" b="6350"/>
+            <wp:docPr id="20" name="Imagen 20"/>
+            <wp:cNvGraphicFramePr>
+              <a:graphicFrameLocks xmlns:a="http://schemas.openxmlformats.org/drawingml/2006/main" noChangeAspect="1"/>
+            </wp:cNvGraphicFramePr>
+            <a:graphic xmlns:a="http://schemas.openxmlformats.org/drawingml/2006/main">
+              <a:graphicData uri="http://schemas.openxmlformats.org/drawingml/2006/picture">
+                <pic:pic xmlns:pic="http://schemas.openxmlformats.org/drawingml/2006/picture">
+                  <pic:nvPicPr>
+                    <pic:cNvPr id="1" name=""/>
+                    <pic:cNvPicPr/>
+                  </pic:nvPicPr>
+                  <pic:blipFill>
+                    <a:blip r:embed="rId24"/>
+                    <a:stretch>
+                      <a:fillRect/>
+                    </a:stretch>
+                  </pic:blipFill>
+                  <pic:spPr>
+                    <a:xfrm>
+                      <a:off x="0" y="0"/>
                       <a:ext cx="5612130" cy="2565400"/>
                     </a:xfrm>
                     <a:prstGeom prst="rect">
@@ -1455,12 +1357,552 @@
         </w:drawing>
       </w:r>
     </w:p>
-    <w:p>
-      <w:pPr>
-        <w:rPr>
-          <w:u w:val="single"/>
-        </w:rPr>
-      </w:pPr>
+    <w:p/>
+    <w:p>
+      <w:r>
+        <w:lastRenderedPageBreak/>
+        <w:t>Scripts en Base de Datos</w:t>
+      </w:r>
+    </w:p>
+    <w:p>
+      <w:r>
+        <w:drawing>
+          <wp:inline distT="0" distB="0" distL="0" distR="0" wp14:anchorId="56BBA76B" wp14:editId="29DBB268">
+            <wp:extent cx="5612130" cy="1449705"/>
+            <wp:effectExtent l="0" t="0" r="7620" b="0"/>
+            <wp:docPr id="27" name="Imagen 27"/>
+            <wp:cNvGraphicFramePr>
+              <a:graphicFrameLocks xmlns:a="http://schemas.openxmlformats.org/drawingml/2006/main" noChangeAspect="1"/>
+            </wp:cNvGraphicFramePr>
+            <a:graphic xmlns:a="http://schemas.openxmlformats.org/drawingml/2006/main">
+              <a:graphicData uri="http://schemas.openxmlformats.org/drawingml/2006/picture">
+                <pic:pic xmlns:pic="http://schemas.openxmlformats.org/drawingml/2006/picture">
+                  <pic:nvPicPr>
+                    <pic:cNvPr id="1" name=""/>
+                    <pic:cNvPicPr/>
+                  </pic:nvPicPr>
+                  <pic:blipFill>
+                    <a:blip r:embed="rId25"/>
+                    <a:stretch>
+                      <a:fillRect/>
+                    </a:stretch>
+                  </pic:blipFill>
+                  <pic:spPr>
+                    <a:xfrm>
+                      <a:off x="0" y="0"/>
+                      <a:ext cx="5612130" cy="1449705"/>
+                    </a:xfrm>
+                    <a:prstGeom prst="rect">
+                      <a:avLst/>
+                    </a:prstGeom>
+                  </pic:spPr>
+                </pic:pic>
+              </a:graphicData>
+            </a:graphic>
+          </wp:inline>
+        </w:drawing>
+      </w:r>
+    </w:p>
+    <w:p/>
+    <w:p/>
+    <w:p/>
+    <w:p>
+      <w:pPr>
+        <w:jc w:val="center"/>
+      </w:pPr>
+      <w:r>
+        <w:t>Base de datos y Tablas</w:t>
+      </w:r>
+    </w:p>
+    <w:p>
+      <w:r>
+        <w:drawing>
+          <wp:inline distT="0" distB="0" distL="0" distR="0" wp14:anchorId="162D9426" wp14:editId="6D992382">
+            <wp:extent cx="2905530" cy="2172003"/>
+            <wp:effectExtent l="0" t="0" r="9525" b="0"/>
+            <wp:docPr id="28" name="Imagen 28"/>
+            <wp:cNvGraphicFramePr>
+              <a:graphicFrameLocks xmlns:a="http://schemas.openxmlformats.org/drawingml/2006/main" noChangeAspect="1"/>
+            </wp:cNvGraphicFramePr>
+            <a:graphic xmlns:a="http://schemas.openxmlformats.org/drawingml/2006/main">
+              <a:graphicData uri="http://schemas.openxmlformats.org/drawingml/2006/picture">
+                <pic:pic xmlns:pic="http://schemas.openxmlformats.org/drawingml/2006/picture">
+                  <pic:nvPicPr>
+                    <pic:cNvPr id="1" name=""/>
+                    <pic:cNvPicPr/>
+                  </pic:nvPicPr>
+                  <pic:blipFill>
+                    <a:blip r:embed="rId26"/>
+                    <a:stretch>
+                      <a:fillRect/>
+                    </a:stretch>
+                  </pic:blipFill>
+                  <pic:spPr>
+                    <a:xfrm>
+                      <a:off x="0" y="0"/>
+                      <a:ext cx="2905530" cy="2172003"/>
+                    </a:xfrm>
+                    <a:prstGeom prst="rect">
+                      <a:avLst/>
+                    </a:prstGeom>
+                  </pic:spPr>
+                </pic:pic>
+              </a:graphicData>
+            </a:graphic>
+          </wp:inline>
+        </w:drawing>
+      </w:r>
+    </w:p>
+    <w:p>
+      <w:pPr>
+        <w:jc w:val="center"/>
+      </w:pPr>
+      <w:r>
+        <w:t>Data cargada:</w:t>
+      </w:r>
+    </w:p>
+    <w:p>
+      <w:pPr>
+        <w:jc w:val="center"/>
+      </w:pPr>
+      <w:r>
+        <w:drawing>
+          <wp:inline distT="0" distB="0" distL="0" distR="0" wp14:anchorId="662C56B0" wp14:editId="629295D1">
+            <wp:extent cx="3428009" cy="2268661"/>
+            <wp:effectExtent l="0" t="0" r="1270" b="0"/>
+            <wp:docPr id="29" name="Imagen 29"/>
+            <wp:cNvGraphicFramePr>
+              <a:graphicFrameLocks xmlns:a="http://schemas.openxmlformats.org/drawingml/2006/main" noChangeAspect="1"/>
+            </wp:cNvGraphicFramePr>
+            <a:graphic xmlns:a="http://schemas.openxmlformats.org/drawingml/2006/main">
+              <a:graphicData uri="http://schemas.openxmlformats.org/drawingml/2006/picture">
+                <pic:pic xmlns:pic="http://schemas.openxmlformats.org/drawingml/2006/picture">
+                  <pic:nvPicPr>
+                    <pic:cNvPr id="1" name=""/>
+                    <pic:cNvPicPr/>
+                  </pic:nvPicPr>
+                  <pic:blipFill>
+                    <a:blip r:embed="rId27"/>
+                    <a:stretch>
+                      <a:fillRect/>
+                    </a:stretch>
+                  </pic:blipFill>
+                  <pic:spPr>
+                    <a:xfrm>
+                      <a:off x="0" y="0"/>
+                      <a:ext cx="3436341" cy="2274175"/>
+                    </a:xfrm>
+                    <a:prstGeom prst="rect">
+                      <a:avLst/>
+                    </a:prstGeom>
+                  </pic:spPr>
+                </pic:pic>
+              </a:graphicData>
+            </a:graphic>
+          </wp:inline>
+        </w:drawing>
+      </w:r>
+    </w:p>
+    <w:p>
+      <w:pPr>
+        <w:rPr>
+          <w:u w:val="single"/>
+        </w:rPr>
+      </w:pPr>
+    </w:p>
+    <w:p>
+      <w:pPr>
+        <w:jc w:val="center"/>
+        <w:rPr>
+          <w:sz w:val="52"/>
+          <w:szCs w:val="52"/>
+          <w:u w:val="single"/>
+        </w:rPr>
+      </w:pPr>
+      <w:r>
+        <w:rPr>
+          <w:sz w:val="52"/>
+          <w:szCs w:val="52"/>
+          <w:u w:val="single"/>
+        </w:rPr>
+        <w:br w:type="page"/>
+      </w:r>
+      <w:r>
+        <w:rPr>
+          <w:sz w:val="52"/>
+          <w:szCs w:val="52"/>
+          <w:u w:val="single"/>
+        </w:rPr>
+        <w:lastRenderedPageBreak/>
+        <w:t>Resultados:</w:t>
+      </w:r>
+    </w:p>
+    <w:p>
+      <w:pPr>
+        <w:rPr>
+          <w:u w:val="single"/>
+        </w:rPr>
+      </w:pPr>
+    </w:p>
+    <w:p>
+      <w:pPr>
+        <w:rPr>
+          <w:u w:val="single"/>
+        </w:rPr>
+      </w:pPr>
+      <w:r>
+        <w:rPr>
+          <w:u w:val="single"/>
+        </w:rPr>
+        <w:t xml:space="preserve">Acceder al siguiente link: </w:t>
+      </w:r>
+    </w:p>
+    <w:p>
+      <w:pPr>
+        <w:rPr>
+          <w:u w:val="single"/>
+        </w:rPr>
+      </w:pPr>
+      <w:hyperlink r:id="rId28" w:history="1">
+        <w:r>
+          <w:rPr>
+            <w:rStyle w:val="Hipervnculo"/>
+          </w:rPr>
+          <w:t>http://ec2-54-234-91-151.compute-1.amazonaws.com/shiny/rstudio/Dashboard_Parcial1/</w:t>
+        </w:r>
+      </w:hyperlink>
+    </w:p>
+    <w:p>
+      <w:pPr>
+        <w:rPr>
+          <w:u w:val="single"/>
+        </w:rPr>
+      </w:pPr>
+      <w:r>
+        <w:rPr>
+          <w:noProof/>
+          <w:u w:val="single"/>
+        </w:rPr>
+        <w:drawing>
+          <wp:inline distT="0" distB="0" distL="0" distR="0" wp14:anchorId="2D27E8D9" wp14:editId="356D92F8">
+            <wp:extent cx="5612130" cy="3256915"/>
+            <wp:effectExtent l="0" t="0" r="7620" b="635"/>
+            <wp:docPr id="21" name="Imagen 21"/>
+            <wp:cNvGraphicFramePr>
+              <a:graphicFrameLocks xmlns:a="http://schemas.openxmlformats.org/drawingml/2006/main" noChangeAspect="1"/>
+            </wp:cNvGraphicFramePr>
+            <a:graphic xmlns:a="http://schemas.openxmlformats.org/drawingml/2006/main">
+              <a:graphicData uri="http://schemas.openxmlformats.org/drawingml/2006/picture">
+                <pic:pic xmlns:pic="http://schemas.openxmlformats.org/drawingml/2006/picture">
+                  <pic:nvPicPr>
+                    <pic:cNvPr id="1" name=""/>
+                    <pic:cNvPicPr/>
+                  </pic:nvPicPr>
+                  <pic:blipFill>
+                    <a:blip r:embed="rId29"/>
+                    <a:stretch>
+                      <a:fillRect/>
+                    </a:stretch>
+                  </pic:blipFill>
+                  <pic:spPr>
+                    <a:xfrm>
+                      <a:off x="0" y="0"/>
+                      <a:ext cx="5612130" cy="3256915"/>
+                    </a:xfrm>
+                    <a:prstGeom prst="rect">
+                      <a:avLst/>
+                    </a:prstGeom>
+                  </pic:spPr>
+                </pic:pic>
+              </a:graphicData>
+            </a:graphic>
+          </wp:inline>
+        </w:drawing>
+      </w:r>
+    </w:p>
+    <w:p>
+      <w:pPr>
+        <w:rPr>
+          <w:u w:val="single"/>
+        </w:rPr>
+      </w:pPr>
+    </w:p>
+    <w:p>
+      <w:pPr>
+        <w:rPr>
+          <w:u w:val="single"/>
+        </w:rPr>
+      </w:pPr>
+      <w:r>
+        <w:rPr>
+          <w:noProof/>
+          <w:u w:val="single"/>
+        </w:rPr>
+        <w:lastRenderedPageBreak/>
+        <w:drawing>
+          <wp:inline distT="0" distB="0" distL="0" distR="0" wp14:anchorId="6040B860" wp14:editId="2DEE1265">
+            <wp:extent cx="5125165" cy="4639322"/>
+            <wp:effectExtent l="0" t="0" r="0" b="8890"/>
+            <wp:docPr id="22" name="Imagen 22"/>
+            <wp:cNvGraphicFramePr>
+              <a:graphicFrameLocks xmlns:a="http://schemas.openxmlformats.org/drawingml/2006/main" noChangeAspect="1"/>
+            </wp:cNvGraphicFramePr>
+            <a:graphic xmlns:a="http://schemas.openxmlformats.org/drawingml/2006/main">
+              <a:graphicData uri="http://schemas.openxmlformats.org/drawingml/2006/picture">
+                <pic:pic xmlns:pic="http://schemas.openxmlformats.org/drawingml/2006/picture">
+                  <pic:nvPicPr>
+                    <pic:cNvPr id="1" name=""/>
+                    <pic:cNvPicPr/>
+                  </pic:nvPicPr>
+                  <pic:blipFill>
+                    <a:blip r:embed="rId30"/>
+                    <a:stretch>
+                      <a:fillRect/>
+                    </a:stretch>
+                  </pic:blipFill>
+                  <pic:spPr>
+                    <a:xfrm>
+                      <a:off x="0" y="0"/>
+                      <a:ext cx="5125165" cy="4639322"/>
+                    </a:xfrm>
+                    <a:prstGeom prst="rect">
+                      <a:avLst/>
+                    </a:prstGeom>
+                  </pic:spPr>
+                </pic:pic>
+              </a:graphicData>
+            </a:graphic>
+          </wp:inline>
+        </w:drawing>
+      </w:r>
+    </w:p>
+    <w:p>
+      <w:pPr>
+        <w:rPr>
+          <w:u w:val="single"/>
+        </w:rPr>
+      </w:pPr>
+    </w:p>
+    <w:p>
+      <w:pPr>
+        <w:rPr>
+          <w:u w:val="single"/>
+        </w:rPr>
+      </w:pPr>
+      <w:r>
+        <w:rPr>
+          <w:noProof/>
+          <w:u w:val="single"/>
+        </w:rPr>
+        <w:drawing>
+          <wp:inline distT="0" distB="0" distL="0" distR="0" wp14:anchorId="7574CE5C" wp14:editId="65791461">
+            <wp:extent cx="5612130" cy="3013710"/>
+            <wp:effectExtent l="0" t="0" r="7620" b="0"/>
+            <wp:docPr id="23" name="Imagen 23"/>
+            <wp:cNvGraphicFramePr>
+              <a:graphicFrameLocks xmlns:a="http://schemas.openxmlformats.org/drawingml/2006/main" noChangeAspect="1"/>
+            </wp:cNvGraphicFramePr>
+            <a:graphic xmlns:a="http://schemas.openxmlformats.org/drawingml/2006/main">
+              <a:graphicData uri="http://schemas.openxmlformats.org/drawingml/2006/picture">
+                <pic:pic xmlns:pic="http://schemas.openxmlformats.org/drawingml/2006/picture">
+                  <pic:nvPicPr>
+                    <pic:cNvPr id="1" name=""/>
+                    <pic:cNvPicPr/>
+                  </pic:nvPicPr>
+                  <pic:blipFill>
+                    <a:blip r:embed="rId31"/>
+                    <a:stretch>
+                      <a:fillRect/>
+                    </a:stretch>
+                  </pic:blipFill>
+                  <pic:spPr>
+                    <a:xfrm>
+                      <a:off x="0" y="0"/>
+                      <a:ext cx="5612130" cy="3013710"/>
+                    </a:xfrm>
+                    <a:prstGeom prst="rect">
+                      <a:avLst/>
+                    </a:prstGeom>
+                  </pic:spPr>
+                </pic:pic>
+              </a:graphicData>
+            </a:graphic>
+          </wp:inline>
+        </w:drawing>
+      </w:r>
+    </w:p>
+    <w:p>
+      <w:pPr>
+        <w:rPr>
+          <w:u w:val="single"/>
+        </w:rPr>
+      </w:pPr>
+      <w:r>
+        <w:rPr>
+          <w:noProof/>
+          <w:u w:val="single"/>
+        </w:rPr>
+        <w:lastRenderedPageBreak/>
+        <w:drawing>
+          <wp:inline distT="0" distB="0" distL="0" distR="0" wp14:anchorId="69DE013B" wp14:editId="00AFA885">
+            <wp:extent cx="5612130" cy="2834005"/>
+            <wp:effectExtent l="0" t="0" r="7620" b="4445"/>
+            <wp:docPr id="24" name="Imagen 24"/>
+            <wp:cNvGraphicFramePr>
+              <a:graphicFrameLocks xmlns:a="http://schemas.openxmlformats.org/drawingml/2006/main" noChangeAspect="1"/>
+            </wp:cNvGraphicFramePr>
+            <a:graphic xmlns:a="http://schemas.openxmlformats.org/drawingml/2006/main">
+              <a:graphicData uri="http://schemas.openxmlformats.org/drawingml/2006/picture">
+                <pic:pic xmlns:pic="http://schemas.openxmlformats.org/drawingml/2006/picture">
+                  <pic:nvPicPr>
+                    <pic:cNvPr id="1" name=""/>
+                    <pic:cNvPicPr/>
+                  </pic:nvPicPr>
+                  <pic:blipFill>
+                    <a:blip r:embed="rId32"/>
+                    <a:stretch>
+                      <a:fillRect/>
+                    </a:stretch>
+                  </pic:blipFill>
+                  <pic:spPr>
+                    <a:xfrm>
+                      <a:off x="0" y="0"/>
+                      <a:ext cx="5612130" cy="2834005"/>
+                    </a:xfrm>
+                    <a:prstGeom prst="rect">
+                      <a:avLst/>
+                    </a:prstGeom>
+                  </pic:spPr>
+                </pic:pic>
+              </a:graphicData>
+            </a:graphic>
+          </wp:inline>
+        </w:drawing>
+      </w:r>
+    </w:p>
+    <w:p>
+      <w:pPr>
+        <w:rPr>
+          <w:u w:val="single"/>
+        </w:rPr>
+      </w:pPr>
+    </w:p>
+    <w:p>
+      <w:pPr>
+        <w:rPr>
+          <w:u w:val="single"/>
+        </w:rPr>
+      </w:pPr>
+    </w:p>
+    <w:p>
+      <w:pPr>
+        <w:rPr>
+          <w:u w:val="single"/>
+        </w:rPr>
+      </w:pPr>
+      <w:r>
+        <w:rPr>
+          <w:noProof/>
+          <w:u w:val="single"/>
+        </w:rPr>
+        <w:drawing>
+          <wp:inline distT="0" distB="0" distL="0" distR="0" wp14:anchorId="5EB0697E" wp14:editId="3A8A9136">
+            <wp:extent cx="5612130" cy="3225165"/>
+            <wp:effectExtent l="0" t="0" r="7620" b="0"/>
+            <wp:docPr id="25" name="Imagen 25"/>
+            <wp:cNvGraphicFramePr>
+              <a:graphicFrameLocks xmlns:a="http://schemas.openxmlformats.org/drawingml/2006/main" noChangeAspect="1"/>
+            </wp:cNvGraphicFramePr>
+            <a:graphic xmlns:a="http://schemas.openxmlformats.org/drawingml/2006/main">
+              <a:graphicData uri="http://schemas.openxmlformats.org/drawingml/2006/picture">
+                <pic:pic xmlns:pic="http://schemas.openxmlformats.org/drawingml/2006/picture">
+                  <pic:nvPicPr>
+                    <pic:cNvPr id="1" name=""/>
+                    <pic:cNvPicPr/>
+                  </pic:nvPicPr>
+                  <pic:blipFill>
+                    <a:blip r:embed="rId33"/>
+                    <a:stretch>
+                      <a:fillRect/>
+                    </a:stretch>
+                  </pic:blipFill>
+                  <pic:spPr>
+                    <a:xfrm>
+                      <a:off x="0" y="0"/>
+                      <a:ext cx="5612130" cy="3225165"/>
+                    </a:xfrm>
+                    <a:prstGeom prst="rect">
+                      <a:avLst/>
+                    </a:prstGeom>
+                  </pic:spPr>
+                </pic:pic>
+              </a:graphicData>
+            </a:graphic>
+          </wp:inline>
+        </w:drawing>
+      </w:r>
+    </w:p>
+    <w:p>
+      <w:pPr>
+        <w:rPr>
+          <w:u w:val="single"/>
+        </w:rPr>
+      </w:pPr>
+      <w:r>
+        <w:rPr>
+          <w:u w:val="single"/>
+        </w:rPr>
+        <w:br w:type="page"/>
+      </w:r>
+    </w:p>
+    <w:p>
+      <w:pPr>
+        <w:rPr>
+          <w:u w:val="single"/>
+        </w:rPr>
+      </w:pPr>
+      <w:r>
+        <w:rPr>
+          <w:noProof/>
+          <w:u w:val="single"/>
+        </w:rPr>
+        <w:lastRenderedPageBreak/>
+        <w:drawing>
+          <wp:inline distT="0" distB="0" distL="0" distR="0" wp14:anchorId="54147C95" wp14:editId="6B212F52">
+            <wp:extent cx="5612130" cy="3184525"/>
+            <wp:effectExtent l="0" t="0" r="7620" b="0"/>
+            <wp:docPr id="26" name="Imagen 26"/>
+            <wp:cNvGraphicFramePr>
+              <a:graphicFrameLocks xmlns:a="http://schemas.openxmlformats.org/drawingml/2006/main" noChangeAspect="1"/>
+            </wp:cNvGraphicFramePr>
+            <a:graphic xmlns:a="http://schemas.openxmlformats.org/drawingml/2006/main">
+              <a:graphicData uri="http://schemas.openxmlformats.org/drawingml/2006/picture">
+                <pic:pic xmlns:pic="http://schemas.openxmlformats.org/drawingml/2006/picture">
+                  <pic:nvPicPr>
+                    <pic:cNvPr id="1" name=""/>
+                    <pic:cNvPicPr/>
+                  </pic:nvPicPr>
+                  <pic:blipFill>
+                    <a:blip r:embed="rId34"/>
+                    <a:stretch>
+                      <a:fillRect/>
+                    </a:stretch>
+                  </pic:blipFill>
+                  <pic:spPr>
+                    <a:xfrm>
+                      <a:off x="0" y="0"/>
+                      <a:ext cx="5612130" cy="3184525"/>
+                    </a:xfrm>
+                    <a:prstGeom prst="rect">
+                      <a:avLst/>
+                    </a:prstGeom>
+                  </pic:spPr>
+                </pic:pic>
+              </a:graphicData>
+            </a:graphic>
+          </wp:inline>
+        </w:drawing>
+      </w:r>
     </w:p>
     <w:sectPr>
       <w:pgSz w:w="12240" w:h="15840"/>
@@ -2009,6 +2451,29 @@
       <w:szCs w:val="24"/>
     </w:rPr>
   </w:style>
+  <w:style w:type="character" w:styleId="Hipervnculo">
+    <w:name w:val="Hyperlink"/>
+    <w:basedOn w:val="Fuentedeprrafopredeter"/>
+    <w:uiPriority w:val="99"/>
+    <w:unhideWhenUsed/>
+    <w:rsid w:val="00F34449"/>
+    <w:rPr>
+      <w:color w:val="0563C1" w:themeColor="hyperlink"/>
+      <w:u w:val="single"/>
+    </w:rPr>
+  </w:style>
+  <w:style w:type="character" w:styleId="Mencinsinresolver">
+    <w:name w:val="Unresolved Mention"/>
+    <w:basedOn w:val="Fuentedeprrafopredeter"/>
+    <w:uiPriority w:val="99"/>
+    <w:semiHidden/>
+    <w:unhideWhenUsed/>
+    <w:rsid w:val="00F34449"/>
+    <w:rPr>
+      <w:color w:val="605E5C"/>
+      <w:shd w:val="clear" w:color="auto" w:fill="E1DFDD"/>
+    </w:rPr>
+  </w:style>
 </w:styles>
 </file>
 

</xml_diff>